<commit_message>
Cleaned up file base
</commit_message>
<xml_diff>
--- a/TP2 Design Update.docx
+++ b/TP2 Design Update.docx
@@ -1758,7 +1758,13 @@
         <w:rPr>
           <w:lang w:val="en-US"/>
         </w:rPr>
-        <w:t>Encountered numerous problems with the implementation of the DFS algorithm and it’s still slightly buggy. Leaderboard has been replaced with a simple high score tracker</w:t>
+        <w:t xml:space="preserve">Encountered numerous problems with the implementation of the DFS algorithm and it’s still slightly buggy. Leaderboard </w:t>
+      </w:r>
+      <w:r>
+        <w:rPr>
+          <w:lang w:val="en-US"/>
+        </w:rPr>
+        <w:t>has been implemented and am working towards adding more obstacles before TP3</w:t>
       </w:r>
     </w:p>
     <w:p>

</xml_diff>